<commit_message>
Added O mid version to 30-50 units. Resimulated 30, 40, 50, 80, 90, 100
</commit_message>
<xml_diff>
--- a/PAA/100unit/results.docx
+++ b/PAA/100unit/results.docx
@@ -94,7 +94,8 @@
       </w:pPr>
       <w:r>
         <w:rPr>
-          <w:lang w:val="en-US"/>
+          <w:noProof/>
+          <w:lang w:eastAsia="en-GB" w:bidi="ta-IN"/>
         </w:rPr>
         <w:drawing>
           <wp:inline distT="0" distB="0" distL="0" distR="0" wp14:anchorId="211388C4" wp14:editId="18DC0407">
@@ -141,7 +142,8 @@
       </w:pPr>
       <w:r>
         <w:rPr>
-          <w:lang w:val="en-US"/>
+          <w:noProof/>
+          <w:lang w:eastAsia="en-GB" w:bidi="ta-IN"/>
         </w:rPr>
         <w:drawing>
           <wp:inline distT="0" distB="0" distL="0" distR="0" wp14:anchorId="2621EAF6" wp14:editId="24650875">
@@ -188,7 +190,8 @@
       </w:pPr>
       <w:r>
         <w:rPr>
-          <w:lang w:val="en-US"/>
+          <w:noProof/>
+          <w:lang w:eastAsia="en-GB" w:bidi="ta-IN"/>
         </w:rPr>
         <w:drawing>
           <wp:inline distT="0" distB="0" distL="0" distR="0" wp14:anchorId="14176E7E" wp14:editId="4BFC5E02">
@@ -319,7 +322,8 @@
       </w:pPr>
       <w:r>
         <w:rPr>
-          <w:lang w:val="en-US"/>
+          <w:noProof/>
+          <w:lang w:eastAsia="en-GB" w:bidi="ta-IN"/>
         </w:rPr>
         <w:lastRenderedPageBreak/>
         <w:drawing>
@@ -367,7 +371,8 @@
       </w:pPr>
       <w:r>
         <w:rPr>
-          <w:lang w:val="en-US"/>
+          <w:noProof/>
+          <w:lang w:eastAsia="en-GB" w:bidi="ta-IN"/>
         </w:rPr>
         <w:drawing>
           <wp:inline distT="0" distB="0" distL="0" distR="0" wp14:anchorId="0BAF48DE" wp14:editId="70D3D5BC">
@@ -491,7 +496,8 @@
       </w:pPr>
       <w:r>
         <w:rPr>
-          <w:lang w:val="en-US"/>
+          <w:noProof/>
+          <w:lang w:eastAsia="en-GB" w:bidi="ta-IN"/>
         </w:rPr>
         <w:drawing>
           <wp:inline distT="0" distB="0" distL="0" distR="0" wp14:anchorId="33542DF1" wp14:editId="22BE964F">
@@ -529,18 +535,17 @@
           </wp:inline>
         </w:drawing>
       </w:r>
-      <w:bookmarkStart w:id="0" w:name="_GoBack"/>
-      <w:bookmarkEnd w:id="0"/>
-    </w:p>
-    <w:p>
-      <w:pPr>
-        <w:rPr>
-          <w:lang w:val="en-US"/>
-        </w:rPr>
-      </w:pPr>
-      <w:r>
-        <w:rPr>
-          <w:lang w:val="en-US"/>
+    </w:p>
+    <w:p>
+      <w:pPr>
+        <w:rPr>
+          <w:lang w:val="en-US"/>
+        </w:rPr>
+      </w:pPr>
+      <w:r>
+        <w:rPr>
+          <w:noProof/>
+          <w:lang w:eastAsia="en-GB" w:bidi="ta-IN"/>
         </w:rPr>
         <w:lastRenderedPageBreak/>
         <w:drawing>
@@ -586,6 +591,117 @@
           <w:lang w:val="en-US"/>
         </w:rPr>
       </w:pPr>
+      <w:r>
+        <w:rPr>
+          <w:lang w:val="en-US"/>
+        </w:rPr>
+        <w:t xml:space="preserve">4) </w:t>
+      </w:r>
+    </w:p>
+    <w:p>
+      <w:pPr>
+        <w:rPr>
+          <w:lang w:val="en-US"/>
+        </w:rPr>
+      </w:pPr>
+      <w:r>
+        <w:rPr>
+          <w:lang w:val="en-US"/>
+        </w:rPr>
+        <w:t xml:space="preserve">    </w:t>
+      </w:r>
+      <w:proofErr w:type="spellStart"/>
+      <w:proofErr w:type="gramStart"/>
+      <w:r>
+        <w:rPr>
+          <w:lang w:val="en-US"/>
+        </w:rPr>
+        <w:t>cglen</w:t>
+      </w:r>
+      <w:proofErr w:type="spellEnd"/>
+      <w:proofErr w:type="gramEnd"/>
+      <w:r>
+        <w:rPr>
+          <w:lang w:val="en-US"/>
+        </w:rPr>
+        <w:t xml:space="preserve"> 300 300 300</w:t>
+      </w:r>
+    </w:p>
+    <w:p>
+      <w:pPr>
+        <w:rPr>
+          <w:lang w:val="en-US"/>
+        </w:rPr>
+      </w:pPr>
+      <w:r>
+        <w:rPr>
+          <w:lang w:val="en-US"/>
+        </w:rPr>
+        <w:t xml:space="preserve">    </w:t>
+      </w:r>
+      <w:proofErr w:type="spellStart"/>
+      <w:r>
+        <w:rPr>
+          <w:lang w:val="en-US"/>
+        </w:rPr>
+        <w:t>fglen</w:t>
+      </w:r>
+      <w:proofErr w:type="spellEnd"/>
+      <w:r>
+        <w:rPr>
+          <w:lang w:val="en-US"/>
+        </w:rPr>
+        <w:t xml:space="preserve"> 75 75 75</w:t>
+      </w:r>
+      <w:bookmarkStart w:id="0" w:name="_GoBack"/>
+      <w:bookmarkEnd w:id="0"/>
+    </w:p>
+    <w:p>
+      <w:pPr>
+        <w:rPr>
+          <w:lang w:val="en-US"/>
+        </w:rPr>
+      </w:pPr>
+      <w:r>
+        <w:rPr>
+          <w:lang w:val="en-US"/>
+        </w:rPr>
+        <w:drawing>
+          <wp:inline distT="0" distB="0" distL="0" distR="0" wp14:anchorId="3D060850" wp14:editId="0BCC1841">
+            <wp:extent cx="5731510" cy="2705100"/>
+            <wp:effectExtent l="0" t="0" r="2540" b="0"/>
+            <wp:docPr id="8" name="Picture 8"/>
+            <wp:cNvGraphicFramePr>
+              <a:graphicFrameLocks xmlns:a="http://schemas.openxmlformats.org/drawingml/2006/main" noChangeAspect="1"/>
+            </wp:cNvGraphicFramePr>
+            <a:graphic xmlns:a="http://schemas.openxmlformats.org/drawingml/2006/main">
+              <a:graphicData uri="http://schemas.openxmlformats.org/drawingml/2006/picture">
+                <pic:pic xmlns:pic="http://schemas.openxmlformats.org/drawingml/2006/picture">
+                  <pic:nvPicPr>
+                    <pic:cNvPr id="1" name=""/>
+                    <pic:cNvPicPr/>
+                  </pic:nvPicPr>
+                  <pic:blipFill>
+                    <a:blip r:embed="rId11"/>
+                    <a:stretch>
+                      <a:fillRect/>
+                    </a:stretch>
+                  </pic:blipFill>
+                  <pic:spPr>
+                    <a:xfrm>
+                      <a:off x="0" y="0"/>
+                      <a:ext cx="5731510" cy="2705100"/>
+                    </a:xfrm>
+                    <a:prstGeom prst="rect">
+                      <a:avLst/>
+                    </a:prstGeom>
+                  </pic:spPr>
+                </pic:pic>
+              </a:graphicData>
+            </a:graphic>
+          </wp:inline>
+        </w:drawing>
+      </w:r>
     </w:p>
     <w:sectPr>
       <w:pgSz w:w="11906" w:h="16838"/>

</xml_diff>

<commit_message>
Resimulated everything with psize params
</commit_message>
<xml_diff>
--- a/PAA/100unit/results.docx
+++ b/PAA/100unit/results.docx
@@ -653,18 +653,17 @@
         </w:rPr>
         <w:t xml:space="preserve"> 75 75 75</w:t>
       </w:r>
-      <w:bookmarkStart w:id="0" w:name="_GoBack"/>
-      <w:bookmarkEnd w:id="0"/>
-    </w:p>
-    <w:p>
-      <w:pPr>
-        <w:rPr>
-          <w:lang w:val="en-US"/>
-        </w:rPr>
-      </w:pPr>
-      <w:r>
-        <w:rPr>
-          <w:lang w:val="en-US"/>
+    </w:p>
+    <w:p>
+      <w:pPr>
+        <w:rPr>
+          <w:lang w:val="en-US"/>
+        </w:rPr>
+      </w:pPr>
+      <w:r>
+        <w:rPr>
+          <w:noProof/>
+          <w:lang w:eastAsia="en-GB" w:bidi="ta-IN"/>
         </w:rPr>
         <w:drawing>
           <wp:inline distT="0" distB="0" distL="0" distR="0" wp14:anchorId="3D060850" wp14:editId="0BCC1841">
@@ -702,6 +701,270 @@
           </wp:inline>
         </w:drawing>
       </w:r>
+    </w:p>
+    <w:p>
+      <w:pPr>
+        <w:rPr>
+          <w:lang w:val="en-US"/>
+        </w:rPr>
+      </w:pPr>
+      <w:r>
+        <w:rPr>
+          <w:lang w:val="en-US"/>
+        </w:rPr>
+        <w:t>5)</w:t>
+      </w:r>
+    </w:p>
+    <w:p>
+      <w:pPr>
+        <w:rPr>
+          <w:lang w:val="en-US"/>
+        </w:rPr>
+      </w:pPr>
+      <w:r>
+        <w:rPr>
+          <w:lang w:val="en-US"/>
+        </w:rPr>
+        <w:t>Recommended by pysize.py</w:t>
+      </w:r>
+    </w:p>
+    <w:p>
+      <w:pPr>
+        <w:rPr>
+          <w:lang w:val="en-US"/>
+        </w:rPr>
+      </w:pPr>
+      <w:r>
+        <w:rPr>
+          <w:lang w:val="en-US"/>
+        </w:rPr>
+        <w:t>For charged:</w:t>
+      </w:r>
+    </w:p>
+    <w:p>
+      <w:pPr>
+        <w:rPr>
+          <w:lang w:val="en-US"/>
+        </w:rPr>
+      </w:pPr>
+      <w:r>
+        <w:rPr>
+          <w:lang w:val="en-US"/>
+        </w:rPr>
+        <w:t xml:space="preserve">    </w:t>
+      </w:r>
+      <w:proofErr w:type="spellStart"/>
+      <w:proofErr w:type="gramStart"/>
+      <w:r>
+        <w:rPr>
+          <w:lang w:val="en-US"/>
+        </w:rPr>
+        <w:t>cglen</w:t>
+      </w:r>
+      <w:proofErr w:type="spellEnd"/>
+      <w:proofErr w:type="gramEnd"/>
+      <w:r>
+        <w:rPr>
+          <w:lang w:val="en-US"/>
+        </w:rPr>
+        <w:t xml:space="preserve"> 446.371 26.884 10.888</w:t>
+      </w:r>
+    </w:p>
+    <w:p>
+      <w:pPr>
+        <w:rPr>
+          <w:lang w:val="en-US"/>
+        </w:rPr>
+      </w:pPr>
+      <w:r>
+        <w:rPr>
+          <w:lang w:val="en-US"/>
+        </w:rPr>
+        <w:t xml:space="preserve">    </w:t>
+      </w:r>
+      <w:proofErr w:type="spellStart"/>
+      <w:proofErr w:type="gramStart"/>
+      <w:r>
+        <w:rPr>
+          <w:lang w:val="en-US"/>
+        </w:rPr>
+        <w:t>fglen</w:t>
+      </w:r>
+      <w:proofErr w:type="spellEnd"/>
+      <w:proofErr w:type="gramEnd"/>
+      <w:r>
+        <w:rPr>
+          <w:lang w:val="en-US"/>
+        </w:rPr>
+        <w:t xml:space="preserve"> 282.571 26.884 10.888</w:t>
+      </w:r>
+    </w:p>
+    <w:p>
+      <w:pPr>
+        <w:rPr>
+          <w:lang w:val="en-US"/>
+        </w:rPr>
+      </w:pPr>
+      <w:r>
+        <w:rPr>
+          <w:lang w:val="en-US"/>
+        </w:rPr>
+        <w:t>For uncharged:</w:t>
+      </w:r>
+    </w:p>
+    <w:p>
+      <w:pPr>
+        <w:rPr>
+          <w:lang w:val="en-US"/>
+        </w:rPr>
+      </w:pPr>
+      <w:r>
+        <w:rPr>
+          <w:lang w:val="en-US"/>
+        </w:rPr>
+        <w:t xml:space="preserve">    </w:t>
+      </w:r>
+      <w:proofErr w:type="spellStart"/>
+      <w:proofErr w:type="gramStart"/>
+      <w:r>
+        <w:rPr>
+          <w:lang w:val="en-US"/>
+        </w:rPr>
+        <w:t>cglen</w:t>
+      </w:r>
+      <w:proofErr w:type="spellEnd"/>
+      <w:proofErr w:type="gramEnd"/>
+      <w:r>
+        <w:rPr>
+          <w:lang w:val="en-US"/>
+        </w:rPr>
+        <w:t xml:space="preserve"> 494.233 28.341 12.449</w:t>
+      </w:r>
+    </w:p>
+    <w:p>
+      <w:pPr>
+        <w:rPr>
+          <w:lang w:val="en-US"/>
+        </w:rPr>
+      </w:pPr>
+      <w:r>
+        <w:rPr>
+          <w:lang w:val="en-US"/>
+        </w:rPr>
+        <w:t xml:space="preserve">    </w:t>
+      </w:r>
+      <w:proofErr w:type="spellStart"/>
+      <w:r>
+        <w:rPr>
+          <w:lang w:val="en-US"/>
+        </w:rPr>
+        <w:t>fglen</w:t>
+      </w:r>
+      <w:proofErr w:type="spellEnd"/>
+      <w:r>
+        <w:rPr>
+          <w:lang w:val="en-US"/>
+        </w:rPr>
+        <w:t xml:space="preserve"> 310.725 28.341 12.449</w:t>
+      </w:r>
+    </w:p>
+    <w:p>
+      <w:pPr>
+        <w:rPr>
+          <w:lang w:val="en-US"/>
+        </w:rPr>
+      </w:pPr>
+      <w:r>
+        <w:rPr>
+          <w:noProof/>
+          <w:lang w:eastAsia="en-GB" w:bidi="ta-IN"/>
+        </w:rPr>
+        <w:lastRenderedPageBreak/>
+        <w:drawing>
+          <wp:inline distT="0" distB="0" distL="0" distR="0" wp14:anchorId="6DB62997" wp14:editId="19B82100">
+            <wp:extent cx="5731510" cy="3528695"/>
+            <wp:effectExtent l="0" t="0" r="2540" b="0"/>
+            <wp:docPr id="9" name="Picture 9"/>
+            <wp:cNvGraphicFramePr>
+              <a:graphicFrameLocks xmlns:a="http://schemas.openxmlformats.org/drawingml/2006/main" noChangeAspect="1"/>
+            </wp:cNvGraphicFramePr>
+            <a:graphic xmlns:a="http://schemas.openxmlformats.org/drawingml/2006/main">
+              <a:graphicData uri="http://schemas.openxmlformats.org/drawingml/2006/picture">
+                <pic:pic xmlns:pic="http://schemas.openxmlformats.org/drawingml/2006/picture">
+                  <pic:nvPicPr>
+                    <pic:cNvPr id="1" name=""/>
+                    <pic:cNvPicPr/>
+                  </pic:nvPicPr>
+                  <pic:blipFill>
+                    <a:blip r:embed="rId12"/>
+                    <a:stretch>
+                      <a:fillRect/>
+                    </a:stretch>
+                  </pic:blipFill>
+                  <pic:spPr>
+                    <a:xfrm>
+                      <a:off x="0" y="0"/>
+                      <a:ext cx="5731510" cy="3528695"/>
+                    </a:xfrm>
+                    <a:prstGeom prst="rect">
+                      <a:avLst/>
+                    </a:prstGeom>
+                  </pic:spPr>
+                </pic:pic>
+              </a:graphicData>
+            </a:graphic>
+          </wp:inline>
+        </w:drawing>
+      </w:r>
+    </w:p>
+    <w:p>
+      <w:pPr>
+        <w:rPr>
+          <w:lang w:val="en-US"/>
+        </w:rPr>
+      </w:pPr>
+      <w:r>
+        <w:rPr>
+          <w:lang w:val="en-US"/>
+        </w:rPr>
+        <w:drawing>
+          <wp:inline distT="0" distB="0" distL="0" distR="0" wp14:anchorId="5A2B157C" wp14:editId="777B195B">
+            <wp:extent cx="5731510" cy="2536190"/>
+            <wp:effectExtent l="0" t="0" r="2540" b="0"/>
+            <wp:docPr id="10" name="Picture 10"/>
+            <wp:cNvGraphicFramePr>
+              <a:graphicFrameLocks xmlns:a="http://schemas.openxmlformats.org/drawingml/2006/main" noChangeAspect="1"/>
+            </wp:cNvGraphicFramePr>
+            <a:graphic xmlns:a="http://schemas.openxmlformats.org/drawingml/2006/main">
+              <a:graphicData uri="http://schemas.openxmlformats.org/drawingml/2006/picture">
+                <pic:pic xmlns:pic="http://schemas.openxmlformats.org/drawingml/2006/picture">
+                  <pic:nvPicPr>
+                    <pic:cNvPr id="1" name=""/>
+                    <pic:cNvPicPr/>
+                  </pic:nvPicPr>
+                  <pic:blipFill>
+                    <a:blip r:embed="rId13"/>
+                    <a:stretch>
+                      <a:fillRect/>
+                    </a:stretch>
+                  </pic:blipFill>
+                  <pic:spPr>
+                    <a:xfrm>
+                      <a:off x="0" y="0"/>
+                      <a:ext cx="5731510" cy="2536190"/>
+                    </a:xfrm>
+                    <a:prstGeom prst="rect">
+                      <a:avLst/>
+                    </a:prstGeom>
+                  </pic:spPr>
+                </pic:pic>
+              </a:graphicData>
+            </a:graphic>
+          </wp:inline>
+        </w:drawing>
+      </w:r>
+      <w:bookmarkStart w:id="0" w:name="_GoBack"/>
+      <w:bookmarkEnd w:id="0"/>
     </w:p>
     <w:sectPr>
       <w:pgSz w:w="11906" w:h="16838"/>

</xml_diff>